<commit_message>
Alterações no documento Capa e ContraCapa.docx e adicão do Relatório Final.doc
</commit_message>
<xml_diff>
--- a/Documentação/Arquivos para a documentação escrita/Capa e ContraCapa.docx
+++ b/Documentação/Arquivos para a documentação escrita/Capa e ContraCapa.docx
@@ -86,68 +86,51 @@
     </w:p>
     <w:p>
       <w:pPr>
-        <w:pStyle w:val="Corpodetexto"/>
-      </w:pPr>
-      <w:r>
-        <w:t xml:space="preserve">Sistema de Geração de Apoio à Correção de </w:t>
-      </w:r>
-      <w:proofErr w:type="spellStart"/>
-      <w:proofErr w:type="gramStart"/>
-      <w:r>
-        <w:t>PESw</w:t>
-      </w:r>
-      <w:proofErr w:type="spellEnd"/>
-      <w:proofErr w:type="gramEnd"/>
-    </w:p>
-    <w:p>
-      <w:pPr>
-        <w:jc w:val="center"/>
-      </w:pPr>
-    </w:p>
-    <w:p>
-      <w:pPr>
-        <w:jc w:val="center"/>
-        <w:rPr>
-          <w:sz w:val="32"/>
-        </w:rPr>
-      </w:pPr>
-    </w:p>
-    <w:p>
-      <w:pPr>
-        <w:jc w:val="center"/>
-        <w:rPr>
-          <w:sz w:val="32"/>
-        </w:rPr>
-      </w:pPr>
-      <w:proofErr w:type="gramStart"/>
+        <w:pStyle w:val="BodyText"/>
+      </w:pPr>
+      <w:r>
+        <w:t>Sistema de Geração de Apoio à Correção de PESw</w:t>
+      </w:r>
+    </w:p>
+    <w:p>
+      <w:pPr>
+        <w:jc w:val="center"/>
+      </w:pPr>
+    </w:p>
+    <w:p>
+      <w:pPr>
+        <w:jc w:val="center"/>
+        <w:rPr>
+          <w:sz w:val="32"/>
+        </w:rPr>
+      </w:pPr>
+    </w:p>
+    <w:p>
+      <w:pPr>
+        <w:jc w:val="center"/>
+        <w:rPr>
+          <w:sz w:val="32"/>
+        </w:rPr>
+      </w:pPr>
       <w:r>
         <w:rPr>
           <w:sz w:val="32"/>
         </w:rPr>
         <w:t>por</w:t>
       </w:r>
-      <w:proofErr w:type="gramEnd"/>
-    </w:p>
-    <w:p>
-      <w:pPr>
-        <w:jc w:val="center"/>
-        <w:rPr>
-          <w:sz w:val="32"/>
-        </w:rPr>
-      </w:pPr>
-      <w:proofErr w:type="spellStart"/>
-      <w:r>
-        <w:rPr>
-          <w:sz w:val="32"/>
-        </w:rPr>
-        <w:t>Manfrine</w:t>
-      </w:r>
-      <w:proofErr w:type="spellEnd"/>
-      <w:r>
-        <w:rPr>
-          <w:sz w:val="32"/>
-        </w:rPr>
-        <w:t xml:space="preserve"> Santos</w:t>
+    </w:p>
+    <w:p>
+      <w:pPr>
+        <w:jc w:val="center"/>
+        <w:rPr>
+          <w:sz w:val="32"/>
+        </w:rPr>
+      </w:pPr>
+      <w:r>
+        <w:rPr>
+          <w:sz w:val="32"/>
+        </w:rPr>
+        <w:t>Manfrine Santos</w:t>
       </w:r>
     </w:p>
     <w:p>
@@ -182,19 +165,11 @@
       <w:pPr>
         <w:jc w:val="center"/>
       </w:pPr>
-      <w:proofErr w:type="spellStart"/>
-      <w:r>
-        <w:rPr>
-          <w:sz w:val="32"/>
-        </w:rPr>
-        <w:t>Rilmar</w:t>
-      </w:r>
-      <w:proofErr w:type="spellEnd"/>
-      <w:r>
-        <w:rPr>
-          <w:sz w:val="32"/>
-        </w:rPr>
-        <w:t xml:space="preserve"> Gomes</w:t>
+      <w:r>
+        <w:rPr>
+          <w:sz w:val="32"/>
+        </w:rPr>
+        <w:t>Rilmar Gomes</w:t>
       </w:r>
     </w:p>
     <w:p>
@@ -256,7 +231,7 @@
     </w:p>
     <w:p>
       <w:pPr>
-        <w:pStyle w:val="Ttulo"/>
+        <w:pStyle w:val="Title"/>
         <w:rPr>
           <w:sz w:val="24"/>
         </w:rPr>
@@ -279,7 +254,6 @@
         <w:rPr>
           <w:sz w:val="28"/>
         </w:rPr>
-        <w:lastRenderedPageBreak/>
         <w:t>CENTRO UNIVERSITÁRIO DE NORTE</w:t>
       </w:r>
     </w:p>
@@ -325,108 +299,83 @@
           <w:sz w:val="32"/>
         </w:rPr>
       </w:pPr>
-      <w:proofErr w:type="spellStart"/>
       <w:r>
         <w:rPr>
           <w:b/>
           <w:sz w:val="32"/>
         </w:rPr>
-        <w:t>Manfrine</w:t>
-      </w:r>
-      <w:proofErr w:type="spellEnd"/>
-      <w:r>
+        <w:t>Manfrine Santos</w:t>
+      </w:r>
+    </w:p>
+    <w:p>
+      <w:pPr>
+        <w:jc w:val="center"/>
         <w:rPr>
           <w:b/>
           <w:sz w:val="32"/>
         </w:rPr>
-        <w:t xml:space="preserve"> Santos</w:t>
-      </w:r>
-    </w:p>
-    <w:p>
-      <w:pPr>
-        <w:jc w:val="center"/>
+      </w:pPr>
+      <w:r>
         <w:rPr>
           <w:b/>
           <w:sz w:val="32"/>
         </w:rPr>
-      </w:pPr>
-      <w:r>
+        <w:t>Manoel</w:t>
+      </w:r>
+    </w:p>
+    <w:p>
+      <w:pPr>
+        <w:jc w:val="center"/>
         <w:rPr>
           <w:b/>
           <w:sz w:val="32"/>
         </w:rPr>
-        <w:t>Manoel</w:t>
-      </w:r>
-    </w:p>
-    <w:p>
-      <w:pPr>
-        <w:jc w:val="center"/>
+      </w:pPr>
+      <w:r>
         <w:rPr>
           <w:b/>
           <w:sz w:val="32"/>
         </w:rPr>
-      </w:pPr>
-      <w:r>
+        <w:t>Marcelo de Souza</w:t>
+      </w:r>
+    </w:p>
+    <w:p>
+      <w:pPr>
+        <w:jc w:val="center"/>
         <w:rPr>
           <w:b/>
-          <w:sz w:val="32"/>
-        </w:rPr>
-        <w:t>Marcelo de Souza</w:t>
-      </w:r>
-    </w:p>
-    <w:p>
-      <w:pPr>
-        <w:jc w:val="center"/>
+        </w:rPr>
+      </w:pPr>
+      <w:r>
         <w:rPr>
           <w:b/>
-        </w:rPr>
-      </w:pPr>
-      <w:proofErr w:type="spellStart"/>
-      <w:r>
-        <w:rPr>
-          <w:b/>
-          <w:sz w:val="32"/>
-        </w:rPr>
-        <w:t>Rilmar</w:t>
-      </w:r>
-      <w:proofErr w:type="spellEnd"/>
-      <w:r>
-        <w:rPr>
-          <w:b/>
-          <w:sz w:val="32"/>
-        </w:rPr>
-        <w:t xml:space="preserve"> Gomes</w:t>
-      </w:r>
-    </w:p>
-    <w:p>
-      <w:pPr>
-        <w:jc w:val="center"/>
-      </w:pPr>
-    </w:p>
-    <w:p>
-      <w:pPr>
-        <w:jc w:val="center"/>
-      </w:pPr>
-    </w:p>
-    <w:p>
-      <w:pPr>
-        <w:jc w:val="center"/>
-      </w:pPr>
-    </w:p>
-    <w:p>
-      <w:pPr>
-        <w:pStyle w:val="Corpodetexto"/>
-      </w:pPr>
-      <w:r>
-        <w:t xml:space="preserve">Sistema de Geração de Apoio à Correção de </w:t>
-      </w:r>
-      <w:proofErr w:type="spellStart"/>
-      <w:proofErr w:type="gramStart"/>
-      <w:r>
-        <w:t>PESw</w:t>
-      </w:r>
-      <w:proofErr w:type="spellEnd"/>
-      <w:proofErr w:type="gramEnd"/>
+          <w:sz w:val="32"/>
+        </w:rPr>
+        <w:t>Rilmar Gomes</w:t>
+      </w:r>
+    </w:p>
+    <w:p>
+      <w:pPr>
+        <w:jc w:val="center"/>
+      </w:pPr>
+    </w:p>
+    <w:p>
+      <w:pPr>
+        <w:jc w:val="center"/>
+      </w:pPr>
+    </w:p>
+    <w:p>
+      <w:pPr>
+        <w:jc w:val="center"/>
+      </w:pPr>
+    </w:p>
+    <w:p>
+      <w:pPr>
+        <w:pStyle w:val="BodyText"/>
+      </w:pPr>
+      <w:r>
+        <w:t>Sistema de Geração de Apoio à Correção de PESw</w:t>
+      </w:r>
     </w:p>
     <w:p>
       <w:pPr>
@@ -477,15 +426,13 @@
         <w:jc w:val="center"/>
       </w:pPr>
       <w:r>
-        <w:t xml:space="preserve">ORIENTADOR: Prof. </w:t>
-      </w:r>
-      <w:proofErr w:type="spellStart"/>
-      <w:r>
-        <w:t>Msc</w:t>
-      </w:r>
-      <w:proofErr w:type="spellEnd"/>
-      <w:r>
-        <w:t>. Ricardo Silva Barboza</w:t>
+        <w:t>ORIENTADOR: Prof. Ricardo Silva Barboza,</w:t>
+      </w:r>
+      <w:r>
+        <w:t xml:space="preserve"> </w:t>
+      </w:r>
+      <w:r>
+        <w:t>Msc.</w:t>
       </w:r>
     </w:p>
     <w:p>
@@ -530,46 +477,42 @@
   <w:docDefaults>
     <w:rPrDefault>
       <w:rPr>
-        <w:rFonts w:asciiTheme="minorHAnsi" w:eastAsiaTheme="minorHAnsi" w:hAnsiTheme="minorHAnsi" w:cstheme="minorBidi"/>
+        <w:rFonts w:ascii="Calibri" w:eastAsia="Calibri" w:hAnsi="Calibri" w:cs="Times New Roman"/>
         <w:sz w:val="22"/>
         <w:szCs w:val="22"/>
-        <w:lang w:val="pt-BR" w:eastAsia="en-US" w:bidi="ar-SA"/>
+        <w:lang w:val="pt-BR" w:eastAsia="pt-BR" w:bidi="ar-SA"/>
       </w:rPr>
     </w:rPrDefault>
-    <w:pPrDefault>
-      <w:pPr>
-        <w:spacing w:after="200" w:line="276" w:lineRule="auto"/>
-      </w:pPr>
-    </w:pPrDefault>
+    <w:pPrDefault/>
   </w:docDefaults>
   <w:latentStyles w:defLockedState="0" w:defUIPriority="99" w:defSemiHidden="1" w:defUnhideWhenUsed="1" w:defQFormat="0" w:count="267">
-    <w:lsdException w:name="Normal" w:semiHidden="0" w:uiPriority="0" w:unhideWhenUsed="0" w:qFormat="1"/>
-    <w:lsdException w:name="heading 1" w:semiHidden="0" w:uiPriority="9" w:unhideWhenUsed="0" w:qFormat="1"/>
-    <w:lsdException w:name="heading 2" w:uiPriority="9" w:qFormat="1"/>
-    <w:lsdException w:name="heading 3" w:uiPriority="9" w:qFormat="1"/>
-    <w:lsdException w:name="heading 4" w:uiPriority="9" w:qFormat="1"/>
-    <w:lsdException w:name="heading 5" w:uiPriority="9" w:qFormat="1"/>
-    <w:lsdException w:name="heading 6" w:uiPriority="9" w:qFormat="1"/>
-    <w:lsdException w:name="heading 7" w:uiPriority="9" w:qFormat="1"/>
-    <w:lsdException w:name="heading 8" w:uiPriority="9" w:qFormat="1"/>
-    <w:lsdException w:name="heading 9" w:uiPriority="9" w:qFormat="1"/>
-    <w:lsdException w:name="toc 1" w:uiPriority="39"/>
-    <w:lsdException w:name="toc 2" w:uiPriority="39"/>
-    <w:lsdException w:name="toc 3" w:uiPriority="39"/>
-    <w:lsdException w:name="toc 4" w:uiPriority="39"/>
-    <w:lsdException w:name="toc 5" w:uiPriority="39"/>
-    <w:lsdException w:name="toc 6" w:uiPriority="39"/>
-    <w:lsdException w:name="toc 7" w:uiPriority="39"/>
-    <w:lsdException w:name="toc 8" w:uiPriority="39"/>
-    <w:lsdException w:name="toc 9" w:uiPriority="39"/>
-    <w:lsdException w:name="caption" w:uiPriority="35" w:qFormat="1"/>
-    <w:lsdException w:name="Title" w:semiHidden="0" w:uiPriority="0" w:unhideWhenUsed="0" w:qFormat="1"/>
-    <w:lsdException w:name="Default Paragraph Font" w:uiPriority="1"/>
-    <w:lsdException w:name="Body Text" w:uiPriority="0"/>
-    <w:lsdException w:name="Subtitle" w:semiHidden="0" w:uiPriority="11" w:unhideWhenUsed="0" w:qFormat="1"/>
-    <w:lsdException w:name="Strong" w:semiHidden="0" w:uiPriority="22" w:unhideWhenUsed="0" w:qFormat="1"/>
-    <w:lsdException w:name="Emphasis" w:semiHidden="0" w:uiPriority="20" w:unhideWhenUsed="0" w:qFormat="1"/>
-    <w:lsdException w:name="Table Grid" w:semiHidden="0" w:uiPriority="59" w:unhideWhenUsed="0"/>
+    <w:lsdException w:name="Normal" w:locked="1" w:semiHidden="0" w:uiPriority="0" w:unhideWhenUsed="0" w:qFormat="1"/>
+    <w:lsdException w:name="heading 1" w:locked="1" w:semiHidden="0" w:uiPriority="0" w:unhideWhenUsed="0" w:qFormat="1"/>
+    <w:lsdException w:name="heading 2" w:locked="1" w:uiPriority="0" w:qFormat="1"/>
+    <w:lsdException w:name="heading 3" w:locked="1" w:uiPriority="0" w:qFormat="1"/>
+    <w:lsdException w:name="heading 4" w:locked="1" w:uiPriority="0" w:qFormat="1"/>
+    <w:lsdException w:name="heading 5" w:locked="1" w:uiPriority="0" w:qFormat="1"/>
+    <w:lsdException w:name="heading 6" w:locked="1" w:uiPriority="0" w:qFormat="1"/>
+    <w:lsdException w:name="heading 7" w:locked="1" w:uiPriority="0" w:qFormat="1"/>
+    <w:lsdException w:name="heading 8" w:locked="1" w:uiPriority="0" w:qFormat="1"/>
+    <w:lsdException w:name="heading 9" w:locked="1" w:uiPriority="0" w:qFormat="1"/>
+    <w:lsdException w:name="toc 1" w:locked="1" w:semiHidden="0" w:uiPriority="0" w:unhideWhenUsed="0"/>
+    <w:lsdException w:name="toc 2" w:locked="1" w:semiHidden="0" w:uiPriority="0" w:unhideWhenUsed="0"/>
+    <w:lsdException w:name="toc 3" w:locked="1" w:semiHidden="0" w:uiPriority="0" w:unhideWhenUsed="0"/>
+    <w:lsdException w:name="toc 4" w:locked="1" w:semiHidden="0" w:uiPriority="0" w:unhideWhenUsed="0"/>
+    <w:lsdException w:name="toc 5" w:locked="1" w:semiHidden="0" w:uiPriority="0" w:unhideWhenUsed="0"/>
+    <w:lsdException w:name="toc 6" w:locked="1" w:semiHidden="0" w:uiPriority="0" w:unhideWhenUsed="0"/>
+    <w:lsdException w:name="toc 7" w:locked="1" w:semiHidden="0" w:uiPriority="0" w:unhideWhenUsed="0"/>
+    <w:lsdException w:name="toc 8" w:locked="1" w:semiHidden="0" w:uiPriority="0" w:unhideWhenUsed="0"/>
+    <w:lsdException w:name="toc 9" w:locked="1" w:semiHidden="0" w:uiPriority="0" w:unhideWhenUsed="0"/>
+    <w:lsdException w:name="caption" w:locked="1" w:uiPriority="0" w:qFormat="1"/>
+    <w:lsdException w:name="Title" w:locked="1" w:semiHidden="0" w:uiPriority="0" w:unhideWhenUsed="0" w:qFormat="1"/>
+    <w:lsdException w:name="Default Paragraph Font" w:locked="1" w:semiHidden="0" w:uiPriority="0" w:unhideWhenUsed="0"/>
+    <w:lsdException w:name="Body Text" w:locked="1" w:semiHidden="0" w:uiPriority="0" w:unhideWhenUsed="0"/>
+    <w:lsdException w:name="Subtitle" w:locked="1" w:semiHidden="0" w:uiPriority="0" w:unhideWhenUsed="0" w:qFormat="1"/>
+    <w:lsdException w:name="Strong" w:locked="1" w:semiHidden="0" w:uiPriority="0" w:unhideWhenUsed="0" w:qFormat="1"/>
+    <w:lsdException w:name="Emphasis" w:locked="1" w:semiHidden="0" w:uiPriority="0" w:unhideWhenUsed="0" w:qFormat="1"/>
+    <w:lsdException w:name="Table Grid" w:locked="1" w:semiHidden="0" w:uiPriority="0" w:unhideWhenUsed="0"/>
     <w:lsdException w:name="Placeholder Text" w:unhideWhenUsed="0"/>
     <w:lsdException w:name="No Spacing" w:semiHidden="0" w:uiPriority="1" w:unhideWhenUsed="0" w:qFormat="1"/>
     <w:lsdException w:name="Light Shading" w:semiHidden="0" w:uiPriority="60" w:unhideWhenUsed="0"/>
@@ -687,22 +630,20 @@
     <w:qFormat/>
     <w:rsid w:val="00BD17FD"/>
     <w:pPr>
-      <w:spacing w:after="0" w:line="360" w:lineRule="auto"/>
+      <w:spacing w:line="360" w:lineRule="auto"/>
     </w:pPr>
     <w:rPr>
-      <w:rFonts w:ascii="Times New Roman" w:eastAsia="Times New Roman" w:hAnsi="Times New Roman" w:cs="Times New Roman"/>
+      <w:rFonts w:ascii="Times New Roman" w:eastAsia="Times New Roman" w:hAnsi="Times New Roman"/>
       <w:sz w:val="24"/>
       <w:szCs w:val="24"/>
-      <w:lang w:eastAsia="pt-BR"/>
     </w:rPr>
   </w:style>
-  <w:style w:type="character" w:default="1" w:styleId="Fontepargpadro">
+  <w:style w:type="character" w:default="1" w:styleId="DefaultParagraphFont">
     <w:name w:val="Default Paragraph Font"/>
-    <w:uiPriority w:val="1"/>
+    <w:uiPriority w:val="99"/>
     <w:semiHidden/>
-    <w:unhideWhenUsed/>
   </w:style>
-  <w:style w:type="table" w:default="1" w:styleId="Tabelanormal">
+  <w:style w:type="table" w:default="1" w:styleId="TableNormal">
     <w:name w:val="Normal Table"/>
     <w:uiPriority w:val="99"/>
     <w:semiHidden/>
@@ -718,16 +659,17 @@
       </w:tblCellMar>
     </w:tblPr>
   </w:style>
-  <w:style w:type="numbering" w:default="1" w:styleId="Semlista">
+  <w:style w:type="numbering" w:default="1" w:styleId="NoList">
     <w:name w:val="No List"/>
     <w:uiPriority w:val="99"/>
     <w:semiHidden/>
     <w:unhideWhenUsed/>
   </w:style>
-  <w:style w:type="paragraph" w:styleId="Corpodetexto">
+  <w:style w:type="paragraph" w:styleId="BodyText">
     <w:name w:val="Body Text"/>
     <w:basedOn w:val="Normal"/>
-    <w:link w:val="CorpodetextoChar"/>
+    <w:link w:val="BodyTextChar"/>
+    <w:uiPriority w:val="99"/>
     <w:semiHidden/>
     <w:rsid w:val="00BD17FD"/>
     <w:pPr>
@@ -739,25 +681,28 @@
       <w:sz w:val="32"/>
     </w:rPr>
   </w:style>
-  <w:style w:type="character" w:customStyle="1" w:styleId="CorpodetextoChar">
-    <w:name w:val="Corpo de texto Char"/>
-    <w:basedOn w:val="Fontepargpadro"/>
-    <w:link w:val="Corpodetexto"/>
+  <w:style w:type="character" w:customStyle="1" w:styleId="BodyTextChar">
+    <w:name w:val="Body Text Char"/>
+    <w:basedOn w:val="DefaultParagraphFont"/>
+    <w:link w:val="BodyText"/>
+    <w:uiPriority w:val="99"/>
     <w:semiHidden/>
+    <w:locked/>
     <w:rsid w:val="00BD17FD"/>
     <w:rPr>
-      <w:rFonts w:ascii="Times New Roman" w:eastAsia="Times New Roman" w:hAnsi="Times New Roman" w:cs="Times New Roman"/>
+      <w:rFonts w:ascii="Times New Roman" w:hAnsi="Times New Roman" w:cs="Times New Roman"/>
       <w:b/>
       <w:bCs/>
-      <w:sz w:val="32"/>
+      <w:sz w:val="24"/>
       <w:szCs w:val="24"/>
       <w:lang w:eastAsia="pt-BR"/>
     </w:rPr>
   </w:style>
-  <w:style w:type="paragraph" w:styleId="Ttulo">
+  <w:style w:type="paragraph" w:styleId="Title">
     <w:name w:val="Title"/>
     <w:basedOn w:val="Normal"/>
-    <w:link w:val="TtuloChar"/>
+    <w:link w:val="TitleChar"/>
+    <w:uiPriority w:val="99"/>
     <w:qFormat/>
     <w:rsid w:val="00BD17FD"/>
     <w:pPr>
@@ -767,14 +712,16 @@
       <w:sz w:val="28"/>
     </w:rPr>
   </w:style>
-  <w:style w:type="character" w:customStyle="1" w:styleId="TtuloChar">
-    <w:name w:val="Título Char"/>
-    <w:basedOn w:val="Fontepargpadro"/>
-    <w:link w:val="Ttulo"/>
+  <w:style w:type="character" w:customStyle="1" w:styleId="TitleChar">
+    <w:name w:val="Title Char"/>
+    <w:basedOn w:val="DefaultParagraphFont"/>
+    <w:link w:val="Title"/>
+    <w:uiPriority w:val="99"/>
+    <w:locked/>
     <w:rsid w:val="00BD17FD"/>
     <w:rPr>
-      <w:rFonts w:ascii="Times New Roman" w:eastAsia="Times New Roman" w:hAnsi="Times New Roman" w:cs="Times New Roman"/>
-      <w:sz w:val="28"/>
+      <w:rFonts w:ascii="Times New Roman" w:hAnsi="Times New Roman" w:cs="Times New Roman"/>
+      <w:sz w:val="24"/>
       <w:szCs w:val="24"/>
       <w:lang w:eastAsia="pt-BR"/>
     </w:rPr>
@@ -783,9 +730,9 @@
 </file>
 
 <file path=word/theme/theme1.xml><?xml version="1.0" encoding="utf-8"?>
-<a:theme xmlns:a="http://schemas.openxmlformats.org/drawingml/2006/main" name="Tema do Office">
+<a:theme xmlns:a="http://schemas.openxmlformats.org/drawingml/2006/main" name="Office Theme">
   <a:themeElements>
-    <a:clrScheme name="Escritório">
+    <a:clrScheme name="Office">
       <a:dk1>
         <a:sysClr val="windowText" lastClr="000000"/>
       </a:dk1>
@@ -823,7 +770,7 @@
         <a:srgbClr val="800080"/>
       </a:folHlink>
     </a:clrScheme>
-    <a:fontScheme name="Escritório">
+    <a:fontScheme name="Office">
       <a:majorFont>
         <a:latin typeface="Cambria"/>
         <a:ea typeface=""/>
@@ -893,7 +840,7 @@
         <a:font script="Uigh" typeface="Microsoft Uighur"/>
       </a:minorFont>
     </a:fontScheme>
-    <a:fmtScheme name="Escritório">
+    <a:fmtScheme name="Office">
       <a:fillStyleLst>
         <a:solidFill>
           <a:schemeClr val="phClr"/>

</xml_diff>